<commit_message>
updated the class and sequence diagram creation tutorial
</commit_message>
<xml_diff>
--- a/documents/Recover Sequence and Class Diagrams.docx
+++ b/documents/Recover Sequence and Class Diagrams.docx
@@ -1,6 +1,6 @@
 
 <file path=word/document.xml><?xml version="1.0" encoding="utf-8"?>
-<w:document xmlns:wpc="http://schemas.microsoft.com/office/word/2010/wordprocessingCanvas" xmlns:cx="http://schemas.microsoft.com/office/drawing/2014/chartex" xmlns:cx1="http://schemas.microsoft.com/office/drawing/2015/9/8/chartex" xmlns:cx2="http://schemas.microsoft.com/office/drawing/2015/10/21/chartex" xmlns:cx3="http://schemas.microsoft.com/office/drawing/2016/5/9/chartex" xmlns:cx4="http://schemas.microsoft.com/office/drawing/2016/5/10/chartex" xmlns:cx5="http://schemas.microsoft.com/office/drawing/2016/5/11/chartex" xmlns:cx6="http://schemas.microsoft.com/office/drawing/2016/5/12/chartex" xmlns:cx7="http://schemas.microsoft.com/office/drawing/2016/5/13/chartex" xmlns:cx8="http://schemas.microsoft.com/office/drawing/2016/5/14/chartex" xmlns:mc="http://schemas.openxmlformats.org/markup-compatibility/2006" xmlns:aink="http://schemas.microsoft.com/office/drawing/2016/ink" xmlns:am3d="http://schemas.microsoft.com/office/drawing/2017/model3d" xmlns:o="urn:schemas-microsoft-com:office:office" xmlns:r="http://schemas.openxmlformats.org/officeDocument/2006/relationships" xmlns:m="http://schemas.openxmlformats.org/officeDocument/2006/math" xmlns:v="urn:schemas-microsoft-com:vml" xmlns:wp14="http://schemas.microsoft.com/office/word/2010/wordprocessingDrawing" xmlns:wp="http://schemas.openxmlformats.org/drawingml/2006/wordprocessingDrawing" xmlns:w10="urn:schemas-microsoft-com:office:word" xmlns:w="http://schemas.openxmlformats.org/wordprocessingml/2006/main" xmlns:w14="http://schemas.microsoft.com/office/word/2010/wordml" xmlns:w15="http://schemas.microsoft.com/office/word/2012/wordml" xmlns:w16cid="http://schemas.microsoft.com/office/word/2016/wordml/cid" xmlns:w16se="http://schemas.microsoft.com/office/word/2015/wordml/symex" xmlns:wpg="http://schemas.microsoft.com/office/word/2010/wordprocessingGroup" xmlns:wpi="http://schemas.microsoft.com/office/word/2010/wordprocessingInk" xmlns:wne="http://schemas.microsoft.com/office/word/2006/wordml" xmlns:wps="http://schemas.microsoft.com/office/word/2010/wordprocessingShape" mc:Ignorable="w14 w15 w16se w16cid wp14">
+<w:document xmlns:wpc="http://schemas.microsoft.com/office/word/2010/wordprocessingCanvas" xmlns:mc="http://schemas.openxmlformats.org/markup-compatibility/2006" xmlns:o="urn:schemas-microsoft-com:office:office" xmlns:r="http://schemas.openxmlformats.org/officeDocument/2006/relationships" xmlns:m="http://schemas.openxmlformats.org/officeDocument/2006/math" xmlns:v="urn:schemas-microsoft-com:vml" xmlns:wp14="http://schemas.microsoft.com/office/word/2010/wordprocessingDrawing" xmlns:wp="http://schemas.openxmlformats.org/drawingml/2006/wordprocessingDrawing" xmlns:w10="urn:schemas-microsoft-com:office:word" xmlns:w="http://schemas.openxmlformats.org/wordprocessingml/2006/main" xmlns:w14="http://schemas.microsoft.com/office/word/2010/wordml" xmlns:w15="http://schemas.microsoft.com/office/word/2012/wordml" xmlns:wpg="http://schemas.microsoft.com/office/word/2010/wordprocessingGroup" xmlns:wpi="http://schemas.microsoft.com/office/word/2010/wordprocessingInk" xmlns:wne="http://schemas.microsoft.com/office/word/2006/wordml" xmlns:wps="http://schemas.microsoft.com/office/word/2010/wordprocessingShape" mc:Ignorable="w14 w15 wp14">
   <w:body>
     <w:p>
       <w:pPr>
@@ -517,7 +517,6 @@
           <w:sz w:val="21"/>
           <w:szCs w:val="21"/>
         </w:rPr>
-        <w:lastRenderedPageBreak/>
         <w:t>create a class diagram under the created package, and drag and drop the classes.</w:t>
       </w:r>
     </w:p>
@@ -728,8 +727,42 @@
           <w:sz w:val="21"/>
           <w:szCs w:val="21"/>
         </w:rPr>
-        <w:lastRenderedPageBreak/>
         <w:t>create sequence diagram</w:t>
+      </w:r>
+      <w:r>
+        <w:rPr>
+          <w:rFonts w:ascii="Segoe UI" w:hAnsi="Segoe UI" w:cs="Segoe UI"/>
+          <w:color w:val="24292E"/>
+          <w:sz w:val="21"/>
+          <w:szCs w:val="21"/>
+        </w:rPr>
+        <w:t>:</w:t>
+      </w:r>
+    </w:p>
+    <w:p>
+      <w:pPr>
+        <w:pStyle w:val="NormalWeb"/>
+        <w:numPr>
+          <w:ilvl w:val="0"/>
+          <w:numId w:val="4"/>
+        </w:numPr>
+        <w:shd w:val="clear" w:color="auto" w:fill="FFFFFF"/>
+        <w:spacing w:before="0" w:beforeAutospacing="0" w:after="240" w:afterAutospacing="0"/>
+        <w:rPr>
+          <w:rFonts w:ascii="Segoe UI" w:hAnsi="Segoe UI" w:cs="Segoe UI"/>
+          <w:color w:val="24292E"/>
+          <w:sz w:val="21"/>
+          <w:szCs w:val="21"/>
+        </w:rPr>
+      </w:pPr>
+      <w:r>
+        <w:rPr>
+          <w:rFonts w:ascii="Segoe UI" w:hAnsi="Segoe UI" w:cs="Segoe UI"/>
+          <w:color w:val="24292E"/>
+          <w:sz w:val="21"/>
+          <w:szCs w:val="21"/>
+        </w:rPr>
+        <w:t>find the sequence diagram:</w:t>
       </w:r>
     </w:p>
     <w:p>
@@ -823,11 +856,23 @@
           <w:szCs w:val="21"/>
         </w:rPr>
       </w:pPr>
+    </w:p>
+    <w:p>
+      <w:pPr>
+        <w:pStyle w:val="NormalWeb"/>
+        <w:shd w:val="clear" w:color="auto" w:fill="FFFFFF"/>
+        <w:spacing w:before="0" w:beforeAutospacing="0" w:after="240" w:afterAutospacing="0"/>
+        <w:rPr>
+          <w:rFonts w:ascii="Segoe UI" w:hAnsi="Segoe UI" w:cs="Segoe UI"/>
+          <w:color w:val="24292E"/>
+          <w:sz w:val="21"/>
+          <w:szCs w:val="21"/>
+        </w:rPr>
+      </w:pPr>
       <w:r>
         <w:rPr>
           <w:noProof/>
         </w:rPr>
-        <w:lastRenderedPageBreak/>
         <w:drawing>
           <wp:inline distT="0" distB="0" distL="0" distR="0" wp14:anchorId="2CB466B5" wp14:editId="7666D573">
             <wp:extent cx="5943600" cy="6943817"/>
@@ -881,21 +926,35 @@
     <w:p>
       <w:pPr>
         <w:pStyle w:val="NormalWeb"/>
-        <w:shd w:val="clear" w:color="auto" w:fill="FFFFFF"/>
-        <w:spacing w:before="0" w:beforeAutospacing="0" w:after="240" w:afterAutospacing="0"/>
-        <w:rPr>
-          <w:rFonts w:ascii="Segoe UI" w:hAnsi="Segoe UI" w:cs="Segoe UI"/>
-          <w:color w:val="24292E"/>
-          <w:sz w:val="21"/>
-          <w:szCs w:val="21"/>
-        </w:rPr>
-      </w:pPr>
-    </w:p>
-    <w:p>
-      <w:pPr>
-        <w:pStyle w:val="NormalWeb"/>
-        <w:shd w:val="clear" w:color="auto" w:fill="FFFFFF"/>
-        <w:spacing w:before="0" w:beforeAutospacing="0" w:after="240" w:afterAutospacing="0"/>
+        <w:numPr>
+          <w:ilvl w:val="0"/>
+          <w:numId w:val="4"/>
+        </w:numPr>
+        <w:shd w:val="clear" w:color="auto" w:fill="FFFFFF"/>
+        <w:spacing w:before="0" w:beforeAutospacing="0" w:after="240" w:afterAutospacing="0"/>
+        <w:rPr>
+          <w:rFonts w:ascii="Segoe UI" w:hAnsi="Segoe UI" w:cs="Segoe UI"/>
+          <w:color w:val="24292E"/>
+          <w:sz w:val="21"/>
+          <w:szCs w:val="21"/>
+        </w:rPr>
+      </w:pPr>
+      <w:r>
+        <w:rPr>
+          <w:rFonts w:ascii="Segoe UI" w:hAnsi="Segoe UI" w:cs="Segoe UI"/>
+          <w:color w:val="24292E"/>
+          <w:sz w:val="21"/>
+          <w:szCs w:val="21"/>
+        </w:rPr>
+        <w:t>for each sequence diagram create a use case with the name that you can find from the following file (in the folder in step 1).</w:t>
+      </w:r>
+    </w:p>
+    <w:p>
+      <w:pPr>
+        <w:pStyle w:val="NormalWeb"/>
+        <w:shd w:val="clear" w:color="auto" w:fill="FFFFFF"/>
+        <w:spacing w:before="0" w:beforeAutospacing="0" w:after="240" w:afterAutospacing="0"/>
+        <w:ind w:left="720"/>
         <w:rPr>
           <w:rFonts w:ascii="Segoe UI" w:hAnsi="Segoe UI" w:cs="Segoe UI"/>
           <w:color w:val="24292E"/>
@@ -907,7 +966,397 @@
         <w:rPr>
           <w:noProof/>
         </w:rPr>
-        <w:lastRenderedPageBreak/>
+        <mc:AlternateContent>
+          <mc:Choice Requires="wps">
+            <w:drawing>
+              <wp:inline distT="0" distB="0" distL="0" distR="0" wp14:anchorId="72FC2009" wp14:editId="33812194">
+                <wp:extent cx="304800" cy="304800"/>
+                <wp:effectExtent l="0" t="0" r="0" b="0"/>
+                <wp:docPr id="10" name="Rectangle 10" descr="https://files.slack.com/files-pri/TCF9FMB1A-FDUAYRJLX/image.png"/>
+                <wp:cNvGraphicFramePr>
+                  <a:graphicFrameLocks xmlns:a="http://schemas.openxmlformats.org/drawingml/2006/main" noChangeAspect="1"/>
+                </wp:cNvGraphicFramePr>
+                <a:graphic xmlns:a="http://schemas.openxmlformats.org/drawingml/2006/main">
+                  <a:graphicData uri="http://schemas.microsoft.com/office/word/2010/wordprocessingShape">
+                    <wps:wsp>
+                      <wps:cNvSpPr>
+                        <a:spLocks noChangeAspect="1" noChangeArrowheads="1"/>
+                      </wps:cNvSpPr>
+                      <wps:spPr bwMode="auto">
+                        <a:xfrm>
+                          <a:off x="0" y="0"/>
+                          <a:ext cx="304800" cy="304800"/>
+                        </a:xfrm>
+                        <a:prstGeom prst="rect">
+                          <a:avLst/>
+                        </a:prstGeom>
+                        <a:noFill/>
+                        <a:ln>
+                          <a:noFill/>
+                        </a:ln>
+                        <a:extLst>
+                          <a:ext uri="{909E8E84-426E-40DD-AFC4-6F175D3DCCD1}">
+                            <a14:hiddenFill xmlns:a14="http://schemas.microsoft.com/office/drawing/2010/main">
+                              <a:solidFill>
+                                <a:srgbClr val="FFFFFF"/>
+                              </a:solidFill>
+                            </a14:hiddenFill>
+                          </a:ext>
+                          <a:ext uri="{91240B29-F687-4F45-9708-019B960494DF}">
+                            <a14:hiddenLine xmlns:a14="http://schemas.microsoft.com/office/drawing/2010/main" w="9525">
+                              <a:solidFill>
+                                <a:srgbClr val="000000"/>
+                              </a:solidFill>
+                              <a:miter lim="800000"/>
+                              <a:headEnd/>
+                              <a:tailEnd/>
+                            </a14:hiddenLine>
+                          </a:ext>
+                        </a:extLst>
+                      </wps:spPr>
+                      <wps:bodyPr rot="0" vert="horz" wrap="square" lIns="91440" tIns="45720" rIns="91440" bIns="45720" anchor="t" anchorCtr="0" upright="1">
+                        <a:noAutofit/>
+                      </wps:bodyPr>
+                    </wps:wsp>
+                  </a:graphicData>
+                </a:graphic>
+              </wp:inline>
+            </w:drawing>
+          </mc:Choice>
+          <mc:Fallback>
+            <w:pict>
+              <v:rect w14:anchorId="3B9DE08C" id="Rectangle 10" o:spid="_x0000_s1026" alt="https://files.slack.com/files-pri/TCF9FMB1A-FDUAYRJLX/image.png" style="width:24pt;height:24pt;visibility:visible;mso-wrap-style:square;mso-left-percent:-10001;mso-top-percent:-10001;mso-position-horizontal:absolute;mso-position-horizontal-relative:char;mso-position-vertical:absolute;mso-position-vertical-relative:line;mso-left-percent:-10001;mso-top-percent:-10001;v-text-anchor:top" o:gfxdata="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" filled="f" stroked="f">
+                <o:lock v:ext="edit" aspectratio="t"/>
+                <w10:anchorlock/>
+              </v:rect>
+            </w:pict>
+          </mc:Fallback>
+        </mc:AlternateContent>
+      </w:r>
+      <w:r>
+        <w:rPr>
+          <w:rFonts w:ascii="Segoe UI" w:hAnsi="Segoe UI" w:cs="Segoe UI"/>
+          <w:noProof/>
+          <w:color w:val="24292E"/>
+          <w:sz w:val="21"/>
+          <w:szCs w:val="21"/>
+        </w:rPr>
+        <w:drawing>
+          <wp:inline distT="0" distB="0" distL="0" distR="0" wp14:anchorId="6944C949" wp14:editId="44A73291">
+            <wp:extent cx="5943600" cy="2087272"/>
+            <wp:effectExtent l="0" t="0" r="0" b="8255"/>
+            <wp:docPr id="11" name="Picture 11" descr="C:\Users\flyqk\Desktop\image.png"/>
+            <wp:cNvGraphicFramePr>
+              <a:graphicFrameLocks xmlns:a="http://schemas.openxmlformats.org/drawingml/2006/main" noChangeAspect="1"/>
+            </wp:cNvGraphicFramePr>
+            <a:graphic xmlns:a="http://schemas.openxmlformats.org/drawingml/2006/main">
+              <a:graphicData uri="http://schemas.openxmlformats.org/drawingml/2006/picture">
+                <pic:pic xmlns:pic="http://schemas.openxmlformats.org/drawingml/2006/picture">
+                  <pic:nvPicPr>
+                    <pic:cNvPr id="0" name="Picture 3" descr="C:\Users\flyqk\Desktop\image.png"/>
+                    <pic:cNvPicPr>
+                      <a:picLocks noChangeAspect="1" noChangeArrowheads="1"/>
+                    </pic:cNvPicPr>
+                  </pic:nvPicPr>
+                  <pic:blipFill>
+                    <a:blip r:embed="rId14">
+                      <a:extLst>
+                        <a:ext uri="{28A0092B-C50C-407E-A947-70E740481C1C}">
+                          <a14:useLocalDpi xmlns:a14="http://schemas.microsoft.com/office/drawing/2010/main" val="0"/>
+                        </a:ext>
+                      </a:extLst>
+                    </a:blip>
+                    <a:srcRect/>
+                    <a:stretch>
+                      <a:fillRect/>
+                    </a:stretch>
+                  </pic:blipFill>
+                  <pic:spPr bwMode="auto">
+                    <a:xfrm>
+                      <a:off x="0" y="0"/>
+                      <a:ext cx="5943600" cy="2087272"/>
+                    </a:xfrm>
+                    <a:prstGeom prst="rect">
+                      <a:avLst/>
+                    </a:prstGeom>
+                    <a:noFill/>
+                    <a:ln>
+                      <a:noFill/>
+                    </a:ln>
+                  </pic:spPr>
+                </pic:pic>
+              </a:graphicData>
+            </a:graphic>
+          </wp:inline>
+        </w:drawing>
+      </w:r>
+      <w:r>
+        <w:rPr>
+          <w:rFonts w:ascii="Segoe UI" w:hAnsi="Segoe UI" w:cs="Segoe UI"/>
+          <w:color w:val="24292E"/>
+          <w:sz w:val="21"/>
+          <w:szCs w:val="21"/>
+        </w:rPr>
+        <w:pict w14:anchorId="58C3AE2B">
+          <v:shapetype id="_x0000_t75" coordsize="21600,21600" o:spt="75" o:preferrelative="t" path="m@4@5l@4@11@9@11@9@5xe" filled="f" stroked="f">
+            <v:stroke joinstyle="miter"/>
+            <v:formulas>
+              <v:f eqn="if lineDrawn pixelLineWidth 0"/>
+              <v:f eqn="sum @0 1 0"/>
+              <v:f eqn="sum 0 0 @1"/>
+              <v:f eqn="prod @2 1 2"/>
+              <v:f eqn="prod @3 21600 pixelWidth"/>
+              <v:f eqn="prod @3 21600 pixelHeight"/>
+              <v:f eqn="sum @0 0 1"/>
+              <v:f eqn="prod @6 1 2"/>
+              <v:f eqn="prod @7 21600 pixelWidth"/>
+              <v:f eqn="sum @8 21600 0"/>
+              <v:f eqn="prod @7 21600 pixelHeight"/>
+              <v:f eqn="sum @10 21600 0"/>
+            </v:formulas>
+            <v:path o:extrusionok="f" gradientshapeok="t" o:connecttype="rect"/>
+            <o:lock v:ext="edit" aspectratio="t"/>
+          </v:shapetype>
+          <v:shape id="_x0000_i1025" type="#_x0000_t75" style="width:467.25pt;height:161.25pt">
+            <v:imagedata r:id="rId15" o:title="image (1)"/>
+          </v:shape>
+        </w:pict>
+      </w:r>
+    </w:p>
+    <w:p>
+      <w:pPr>
+        <w:pStyle w:val="NormalWeb"/>
+        <w:numPr>
+          <w:ilvl w:val="0"/>
+          <w:numId w:val="4"/>
+        </w:numPr>
+        <w:shd w:val="clear" w:color="auto" w:fill="FFFFFF"/>
+        <w:spacing w:before="0" w:beforeAutospacing="0" w:after="240" w:afterAutospacing="0"/>
+        <w:rPr>
+          <w:rFonts w:ascii="Segoe UI" w:hAnsi="Segoe UI" w:cs="Segoe UI"/>
+          <w:color w:val="24292E"/>
+          <w:sz w:val="21"/>
+          <w:szCs w:val="21"/>
+        </w:rPr>
+      </w:pPr>
+      <w:r>
+        <w:rPr>
+          <w:rFonts w:ascii="Segoe UI" w:hAnsi="Segoe UI" w:cs="Segoe UI"/>
+          <w:color w:val="24292E"/>
+          <w:sz w:val="21"/>
+          <w:szCs w:val="21"/>
+        </w:rPr>
+        <w:t>create use case</w:t>
+      </w:r>
+    </w:p>
+    <w:p>
+      <w:pPr>
+        <w:pStyle w:val="NormalWeb"/>
+        <w:shd w:val="clear" w:color="auto" w:fill="FFFFFF"/>
+        <w:spacing w:before="0" w:beforeAutospacing="0" w:after="240" w:afterAutospacing="0"/>
+        <w:ind w:left="360"/>
+        <w:rPr>
+          <w:rFonts w:ascii="Segoe UI" w:hAnsi="Segoe UI" w:cs="Segoe UI"/>
+          <w:color w:val="24292E"/>
+          <w:sz w:val="21"/>
+          <w:szCs w:val="21"/>
+        </w:rPr>
+      </w:pPr>
+      <w:r>
+        <w:rPr>
+          <w:rFonts w:ascii="Segoe UI" w:hAnsi="Segoe UI" w:cs="Segoe UI"/>
+          <w:noProof/>
+          <w:color w:val="24292E"/>
+          <w:sz w:val="21"/>
+          <w:szCs w:val="21"/>
+        </w:rPr>
+        <w:drawing>
+          <wp:inline distT="0" distB="0" distL="0" distR="0" wp14:anchorId="36F60156" wp14:editId="5A8A74E6">
+            <wp:extent cx="5943600" cy="4487880"/>
+            <wp:effectExtent l="0" t="0" r="0" b="8255"/>
+            <wp:docPr id="12" name="Picture 12" descr="C:\Users\flyqk\Desktop\image (2).png"/>
+            <wp:cNvGraphicFramePr>
+              <a:graphicFrameLocks xmlns:a="http://schemas.openxmlformats.org/drawingml/2006/main" noChangeAspect="1"/>
+            </wp:cNvGraphicFramePr>
+            <a:graphic xmlns:a="http://schemas.openxmlformats.org/drawingml/2006/main">
+              <a:graphicData uri="http://schemas.openxmlformats.org/drawingml/2006/picture">
+                <pic:pic xmlns:pic="http://schemas.openxmlformats.org/drawingml/2006/picture">
+                  <pic:nvPicPr>
+                    <pic:cNvPr id="0" name="Picture 8" descr="C:\Users\flyqk\Desktop\image (2).png"/>
+                    <pic:cNvPicPr>
+                      <a:picLocks noChangeAspect="1" noChangeArrowheads="1"/>
+                    </pic:cNvPicPr>
+                  </pic:nvPicPr>
+                  <pic:blipFill>
+                    <a:blip r:embed="rId16">
+                      <a:extLst>
+                        <a:ext uri="{28A0092B-C50C-407E-A947-70E740481C1C}">
+                          <a14:useLocalDpi xmlns:a14="http://schemas.microsoft.com/office/drawing/2010/main" val="0"/>
+                        </a:ext>
+                      </a:extLst>
+                    </a:blip>
+                    <a:srcRect/>
+                    <a:stretch>
+                      <a:fillRect/>
+                    </a:stretch>
+                  </pic:blipFill>
+                  <pic:spPr bwMode="auto">
+                    <a:xfrm>
+                      <a:off x="0" y="0"/>
+                      <a:ext cx="5943600" cy="4487880"/>
+                    </a:xfrm>
+                    <a:prstGeom prst="rect">
+                      <a:avLst/>
+                    </a:prstGeom>
+                    <a:noFill/>
+                    <a:ln>
+                      <a:noFill/>
+                    </a:ln>
+                  </pic:spPr>
+                </pic:pic>
+              </a:graphicData>
+            </a:graphic>
+          </wp:inline>
+        </w:drawing>
+      </w:r>
+    </w:p>
+    <w:p>
+      <w:pPr>
+        <w:pStyle w:val="NormalWeb"/>
+        <w:shd w:val="clear" w:color="auto" w:fill="FFFFFF"/>
+        <w:spacing w:before="0" w:beforeAutospacing="0" w:after="240" w:afterAutospacing="0"/>
+        <w:ind w:left="360"/>
+        <w:rPr>
+          <w:rFonts w:ascii="Segoe UI" w:hAnsi="Segoe UI" w:cs="Segoe UI"/>
+          <w:color w:val="24292E"/>
+          <w:sz w:val="21"/>
+          <w:szCs w:val="21"/>
+        </w:rPr>
+      </w:pPr>
+      <w:r>
+        <w:rPr>
+          <w:noProof/>
+        </w:rPr>
+        <w:drawing>
+          <wp:inline distT="0" distB="0" distL="0" distR="0" wp14:anchorId="5AA6755A" wp14:editId="77C4FAF8">
+            <wp:extent cx="5943600" cy="2259965"/>
+            <wp:effectExtent l="0" t="0" r="0" b="6985"/>
+            <wp:docPr id="2" name="Picture 2"/>
+            <wp:cNvGraphicFramePr>
+              <a:graphicFrameLocks xmlns:a="http://schemas.openxmlformats.org/drawingml/2006/main" noChangeAspect="1"/>
+            </wp:cNvGraphicFramePr>
+            <a:graphic xmlns:a="http://schemas.openxmlformats.org/drawingml/2006/main">
+              <a:graphicData uri="http://schemas.openxmlformats.org/drawingml/2006/picture">
+                <pic:pic xmlns:pic="http://schemas.openxmlformats.org/drawingml/2006/picture">
+                  <pic:nvPicPr>
+                    <pic:cNvPr id="1" name=""/>
+                    <pic:cNvPicPr/>
+                  </pic:nvPicPr>
+                  <pic:blipFill>
+                    <a:blip r:embed="rId17"/>
+                    <a:stretch>
+                      <a:fillRect/>
+                    </a:stretch>
+                  </pic:blipFill>
+                  <pic:spPr>
+                    <a:xfrm>
+                      <a:off x="0" y="0"/>
+                      <a:ext cx="5943600" cy="2259965"/>
+                    </a:xfrm>
+                    <a:prstGeom prst="rect">
+                      <a:avLst/>
+                    </a:prstGeom>
+                  </pic:spPr>
+                </pic:pic>
+              </a:graphicData>
+            </a:graphic>
+          </wp:inline>
+        </w:drawing>
+      </w:r>
+    </w:p>
+    <w:p>
+      <w:pPr>
+        <w:pStyle w:val="NormalWeb"/>
+        <w:shd w:val="clear" w:color="auto" w:fill="FFFFFF"/>
+        <w:spacing w:before="0" w:beforeAutospacing="0" w:after="240" w:afterAutospacing="0"/>
+        <w:rPr>
+          <w:rFonts w:ascii="Segoe UI" w:hAnsi="Segoe UI" w:cs="Segoe UI"/>
+          <w:color w:val="24292E"/>
+          <w:sz w:val="21"/>
+          <w:szCs w:val="21"/>
+        </w:rPr>
+      </w:pPr>
+    </w:p>
+    <w:p>
+      <w:pPr>
+        <w:pStyle w:val="NormalWeb"/>
+        <w:shd w:val="clear" w:color="auto" w:fill="FFFFFF"/>
+        <w:spacing w:before="0" w:beforeAutospacing="0" w:after="240" w:afterAutospacing="0"/>
+        <w:rPr>
+          <w:rFonts w:ascii="Segoe UI" w:hAnsi="Segoe UI" w:cs="Segoe UI"/>
+          <w:color w:val="24292E"/>
+          <w:sz w:val="21"/>
+          <w:szCs w:val="21"/>
+        </w:rPr>
+      </w:pPr>
+    </w:p>
+    <w:p>
+      <w:pPr>
+        <w:pStyle w:val="NormalWeb"/>
+        <w:shd w:val="clear" w:color="auto" w:fill="FFFFFF"/>
+        <w:spacing w:before="0" w:beforeAutospacing="0" w:after="240" w:afterAutospacing="0"/>
+        <w:rPr>
+          <w:rFonts w:ascii="Segoe UI" w:hAnsi="Segoe UI" w:cs="Segoe UI"/>
+          <w:color w:val="24292E"/>
+          <w:sz w:val="21"/>
+          <w:szCs w:val="21"/>
+        </w:rPr>
+      </w:pPr>
+    </w:p>
+    <w:p>
+      <w:pPr>
+        <w:pStyle w:val="NormalWeb"/>
+        <w:numPr>
+          <w:ilvl w:val="0"/>
+          <w:numId w:val="4"/>
+        </w:numPr>
+        <w:shd w:val="clear" w:color="auto" w:fill="FFFFFF"/>
+        <w:spacing w:before="0" w:beforeAutospacing="0" w:after="240" w:afterAutospacing="0"/>
+        <w:rPr>
+          <w:rFonts w:ascii="Segoe UI" w:hAnsi="Segoe UI" w:cs="Segoe UI"/>
+          <w:color w:val="24292E"/>
+          <w:sz w:val="21"/>
+          <w:szCs w:val="21"/>
+        </w:rPr>
+      </w:pPr>
+      <w:r>
+        <w:rPr>
+          <w:rFonts w:ascii="Segoe UI" w:hAnsi="Segoe UI" w:cs="Segoe UI"/>
+          <w:color w:val="24292E"/>
+          <w:sz w:val="21"/>
+          <w:szCs w:val="21"/>
+        </w:rPr>
+        <w:t>create the sequence diagram</w:t>
+      </w:r>
+      <w:bookmarkStart w:id="0" w:name="_GoBack"/>
+      <w:bookmarkEnd w:id="0"/>
+    </w:p>
+    <w:p>
+      <w:pPr>
+        <w:pStyle w:val="NormalWeb"/>
+        <w:shd w:val="clear" w:color="auto" w:fill="FFFFFF"/>
+        <w:spacing w:before="0" w:beforeAutospacing="0" w:after="240" w:afterAutospacing="0"/>
+        <w:rPr>
+          <w:rFonts w:ascii="Segoe UI" w:hAnsi="Segoe UI" w:cs="Segoe UI"/>
+          <w:color w:val="24292E"/>
+          <w:sz w:val="21"/>
+          <w:szCs w:val="21"/>
+        </w:rPr>
+      </w:pPr>
+      <w:r>
+        <w:rPr>
+          <w:noProof/>
+        </w:rPr>
         <w:drawing>
           <wp:inline distT="0" distB="0" distL="0" distR="0" wp14:anchorId="53F7D2DD" wp14:editId="1B789A86">
             <wp:extent cx="5943600" cy="3657600"/>
@@ -924,7 +1373,7 @@
                     <pic:cNvPicPr/>
                   </pic:nvPicPr>
                   <pic:blipFill>
-                    <a:blip r:embed="rId14"/>
+                    <a:blip r:embed="rId18"/>
                     <a:stretch>
                       <a:fillRect/>
                     </a:stretch>
@@ -1103,8 +1552,6 @@
         </w:rPr>
         <w:t xml:space="preserve"> class diagram</w:t>
       </w:r>
-      <w:bookmarkStart w:id="0" w:name="_GoBack"/>
-      <w:bookmarkEnd w:id="0"/>
     </w:p>
     <w:sectPr>
       <w:pgSz w:w="12240" w:h="15840"/>
@@ -1117,7 +1564,7 @@
 </file>
 
 <file path=word/numbering.xml><?xml version="1.0" encoding="utf-8"?>
-<w:numbering xmlns:wpc="http://schemas.microsoft.com/office/word/2010/wordprocessingCanvas" xmlns:cx="http://schemas.microsoft.com/office/drawing/2014/chartex" xmlns:cx1="http://schemas.microsoft.com/office/drawing/2015/9/8/chartex" xmlns:cx2="http://schemas.microsoft.com/office/drawing/2015/10/21/chartex" xmlns:cx3="http://schemas.microsoft.com/office/drawing/2016/5/9/chartex" xmlns:cx4="http://schemas.microsoft.com/office/drawing/2016/5/10/chartex" xmlns:cx5="http://schemas.microsoft.com/office/drawing/2016/5/11/chartex" xmlns:cx6="http://schemas.microsoft.com/office/drawing/2016/5/12/chartex" xmlns:cx7="http://schemas.microsoft.com/office/drawing/2016/5/13/chartex" xmlns:cx8="http://schemas.microsoft.com/office/drawing/2016/5/14/chartex" xmlns:mc="http://schemas.openxmlformats.org/markup-compatibility/2006" xmlns:aink="http://schemas.microsoft.com/office/drawing/2016/ink" xmlns:am3d="http://schemas.microsoft.com/office/drawing/2017/model3d" xmlns:o="urn:schemas-microsoft-com:office:office" xmlns:r="http://schemas.openxmlformats.org/officeDocument/2006/relationships" xmlns:m="http://schemas.openxmlformats.org/officeDocument/2006/math" xmlns:v="urn:schemas-microsoft-com:vml" xmlns:wp14="http://schemas.microsoft.com/office/word/2010/wordprocessingDrawing" xmlns:wp="http://schemas.openxmlformats.org/drawingml/2006/wordprocessingDrawing" xmlns:w10="urn:schemas-microsoft-com:office:word" xmlns:w="http://schemas.openxmlformats.org/wordprocessingml/2006/main" xmlns:w14="http://schemas.microsoft.com/office/word/2010/wordml" xmlns:w15="http://schemas.microsoft.com/office/word/2012/wordml" xmlns:w16cid="http://schemas.microsoft.com/office/word/2016/wordml/cid" xmlns:w16se="http://schemas.microsoft.com/office/word/2015/wordml/symex" xmlns:wpg="http://schemas.microsoft.com/office/word/2010/wordprocessingGroup" xmlns:wpi="http://schemas.microsoft.com/office/word/2010/wordprocessingInk" xmlns:wne="http://schemas.microsoft.com/office/word/2006/wordml" xmlns:wps="http://schemas.microsoft.com/office/word/2010/wordprocessingShape" mc:Ignorable="w14 w15 w16se w16cid wp14">
+<w:numbering xmlns:wpc="http://schemas.microsoft.com/office/word/2010/wordprocessingCanvas" xmlns:mc="http://schemas.openxmlformats.org/markup-compatibility/2006" xmlns:o="urn:schemas-microsoft-com:office:office" xmlns:r="http://schemas.openxmlformats.org/officeDocument/2006/relationships" xmlns:m="http://schemas.openxmlformats.org/officeDocument/2006/math" xmlns:v="urn:schemas-microsoft-com:vml" xmlns:wp14="http://schemas.microsoft.com/office/word/2010/wordprocessingDrawing" xmlns:wp="http://schemas.openxmlformats.org/drawingml/2006/wordprocessingDrawing" xmlns:w10="urn:schemas-microsoft-com:office:word" xmlns:w="http://schemas.openxmlformats.org/wordprocessingml/2006/main" xmlns:w14="http://schemas.microsoft.com/office/word/2010/wordml" xmlns:w15="http://schemas.microsoft.com/office/word/2012/wordml" xmlns:wpg="http://schemas.microsoft.com/office/word/2010/wordprocessingGroup" xmlns:wpi="http://schemas.microsoft.com/office/word/2010/wordprocessingInk" xmlns:wne="http://schemas.microsoft.com/office/word/2006/wordml" xmlns:wps="http://schemas.microsoft.com/office/word/2010/wordprocessingShape" mc:Ignorable="w14 w15 wp14">
   <w:abstractNum w:abstractNumId="0" w15:restartNumberingAfterBreak="0">
     <w:nsid w:val="0FD356A2"/>
     <w:multiLevelType w:val="hybridMultilevel"/>
@@ -1297,6 +1744,95 @@
     </w:lvl>
   </w:abstractNum>
   <w:abstractNum w:abstractNumId="2" w15:restartNumberingAfterBreak="0">
+    <w:nsid w:val="52147EE2"/>
+    <w:multiLevelType w:val="hybridMultilevel"/>
+    <w:tmpl w:val="B6183BDC"/>
+    <w:lvl w:ilvl="0" w:tplc="0409000F">
+      <w:start w:val="1"/>
+      <w:numFmt w:val="decimal"/>
+      <w:lvlText w:val="%1."/>
+      <w:lvlJc w:val="left"/>
+      <w:pPr>
+        <w:ind w:left="720" w:hanging="360"/>
+      </w:pPr>
+      <w:rPr>
+        <w:rFonts w:hint="default"/>
+      </w:rPr>
+    </w:lvl>
+    <w:lvl w:ilvl="1" w:tplc="04090019" w:tentative="1">
+      <w:start w:val="1"/>
+      <w:numFmt w:val="lowerLetter"/>
+      <w:lvlText w:val="%2."/>
+      <w:lvlJc w:val="left"/>
+      <w:pPr>
+        <w:ind w:left="1440" w:hanging="360"/>
+      </w:pPr>
+    </w:lvl>
+    <w:lvl w:ilvl="2" w:tplc="0409001B" w:tentative="1">
+      <w:start w:val="1"/>
+      <w:numFmt w:val="lowerRoman"/>
+      <w:lvlText w:val="%3."/>
+      <w:lvlJc w:val="right"/>
+      <w:pPr>
+        <w:ind w:left="2160" w:hanging="180"/>
+      </w:pPr>
+    </w:lvl>
+    <w:lvl w:ilvl="3" w:tplc="0409000F" w:tentative="1">
+      <w:start w:val="1"/>
+      <w:numFmt w:val="decimal"/>
+      <w:lvlText w:val="%4."/>
+      <w:lvlJc w:val="left"/>
+      <w:pPr>
+        <w:ind w:left="2880" w:hanging="360"/>
+      </w:pPr>
+    </w:lvl>
+    <w:lvl w:ilvl="4" w:tplc="04090019" w:tentative="1">
+      <w:start w:val="1"/>
+      <w:numFmt w:val="lowerLetter"/>
+      <w:lvlText w:val="%5."/>
+      <w:lvlJc w:val="left"/>
+      <w:pPr>
+        <w:ind w:left="3600" w:hanging="360"/>
+      </w:pPr>
+    </w:lvl>
+    <w:lvl w:ilvl="5" w:tplc="0409001B" w:tentative="1">
+      <w:start w:val="1"/>
+      <w:numFmt w:val="lowerRoman"/>
+      <w:lvlText w:val="%6."/>
+      <w:lvlJc w:val="right"/>
+      <w:pPr>
+        <w:ind w:left="4320" w:hanging="180"/>
+      </w:pPr>
+    </w:lvl>
+    <w:lvl w:ilvl="6" w:tplc="0409000F" w:tentative="1">
+      <w:start w:val="1"/>
+      <w:numFmt w:val="decimal"/>
+      <w:lvlText w:val="%7."/>
+      <w:lvlJc w:val="left"/>
+      <w:pPr>
+        <w:ind w:left="5040" w:hanging="360"/>
+      </w:pPr>
+    </w:lvl>
+    <w:lvl w:ilvl="7" w:tplc="04090019" w:tentative="1">
+      <w:start w:val="1"/>
+      <w:numFmt w:val="lowerLetter"/>
+      <w:lvlText w:val="%8."/>
+      <w:lvlJc w:val="left"/>
+      <w:pPr>
+        <w:ind w:left="5760" w:hanging="360"/>
+      </w:pPr>
+    </w:lvl>
+    <w:lvl w:ilvl="8" w:tplc="0409001B" w:tentative="1">
+      <w:start w:val="1"/>
+      <w:numFmt w:val="lowerRoman"/>
+      <w:lvlText w:val="%9."/>
+      <w:lvlJc w:val="right"/>
+      <w:pPr>
+        <w:ind w:left="6480" w:hanging="180"/>
+      </w:pPr>
+    </w:lvl>
+  </w:abstractNum>
+  <w:abstractNum w:abstractNumId="3" w15:restartNumberingAfterBreak="0">
     <w:nsid w:val="670C0940"/>
     <w:multiLevelType w:val="hybridMultilevel"/>
     <w:tmpl w:val="E36C4792"/>
@@ -1389,16 +1925,19 @@
     <w:abstractNumId w:val="1"/>
   </w:num>
   <w:num w:numId="2">
-    <w:abstractNumId w:val="2"/>
+    <w:abstractNumId w:val="3"/>
   </w:num>
   <w:num w:numId="3">
     <w:abstractNumId w:val="0"/>
+  </w:num>
+  <w:num w:numId="4">
+    <w:abstractNumId w:val="2"/>
   </w:num>
 </w:numbering>
 </file>
 
 <file path=word/styles.xml><?xml version="1.0" encoding="utf-8"?>
-<w:styles xmlns:mc="http://schemas.openxmlformats.org/markup-compatibility/2006" xmlns:r="http://schemas.openxmlformats.org/officeDocument/2006/relationships" xmlns:w="http://schemas.openxmlformats.org/wordprocessingml/2006/main" xmlns:w14="http://schemas.microsoft.com/office/word/2010/wordml" xmlns:w15="http://schemas.microsoft.com/office/word/2012/wordml" xmlns:w16cid="http://schemas.microsoft.com/office/word/2016/wordml/cid" xmlns:w16se="http://schemas.microsoft.com/office/word/2015/wordml/symex" mc:Ignorable="w14 w15 w16se w16cid">
+<w:styles xmlns:mc="http://schemas.openxmlformats.org/markup-compatibility/2006" xmlns:r="http://schemas.openxmlformats.org/officeDocument/2006/relationships" xmlns:w="http://schemas.openxmlformats.org/wordprocessingml/2006/main" xmlns:w14="http://schemas.microsoft.com/office/word/2010/wordml" xmlns:w15="http://schemas.microsoft.com/office/word/2012/wordml" mc:Ignorable="w14 w15">
   <w:docDefaults>
     <w:rPrDefault>
       <w:rPr>
@@ -1414,7 +1953,7 @@
       </w:pPr>
     </w:pPrDefault>
   </w:docDefaults>
-  <w:latentStyles w:defLockedState="0" w:defUIPriority="99" w:defSemiHidden="0" w:defUnhideWhenUsed="0" w:defQFormat="0" w:count="375">
+  <w:latentStyles w:defLockedState="0" w:defUIPriority="99" w:defSemiHidden="0" w:defUnhideWhenUsed="0" w:defQFormat="0" w:count="371">
     <w:lsdException w:name="Normal" w:uiPriority="0" w:qFormat="1"/>
     <w:lsdException w:name="heading 1" w:uiPriority="9" w:qFormat="1"/>
     <w:lsdException w:name="heading 2" w:semiHidden="1" w:uiPriority="9" w:unhideWhenUsed="1" w:qFormat="1"/>
@@ -1786,10 +2325,6 @@
     <w:lsdException w:name="List Table 5 Dark Accent 6" w:uiPriority="50"/>
     <w:lsdException w:name="List Table 6 Colorful Accent 6" w:uiPriority="51"/>
     <w:lsdException w:name="List Table 7 Colorful Accent 6" w:uiPriority="52"/>
-    <w:lsdException w:name="Mention" w:semiHidden="1" w:unhideWhenUsed="1"/>
-    <w:lsdException w:name="Smart Hyperlink" w:semiHidden="1" w:unhideWhenUsed="1"/>
-    <w:lsdException w:name="Hashtag" w:semiHidden="1" w:unhideWhenUsed="1"/>
-    <w:lsdException w:name="Unresolved Mention" w:semiHidden="1" w:unhideWhenUsed="1"/>
   </w:latentStyles>
   <w:style w:type="paragraph" w:default="1" w:styleId="Normal">
     <w:name w:val="Normal"/>

</xml_diff>